<commit_message>
impliment multiprocessing for handeling large datasets
</commit_message>
<xml_diff>
--- a/Documentation.docx
+++ b/Documentation.docx
@@ -303,14 +303,6 @@
           <w:color w:val="0D0D0D"/>
           <w:shd w:val="clear" w:color="auto" w:fill="FFFFFF"/>
         </w:rPr>
-        <w:t>4-</w:t>
-      </w:r>
-      <w:r>
-        <w:rPr>
-          <w:rFonts w:ascii="Segoe UI" w:hAnsi="Segoe UI" w:cs="Segoe UI"/>
-          <w:color w:val="0D0D0D"/>
-          <w:shd w:val="clear" w:color="auto" w:fill="FFFFFF"/>
-        </w:rPr>
         <w:t xml:space="preserve">4- Connection to database, </w:t>
       </w:r>
       <w:r>
@@ -3013,7 +3005,11 @@
       </w:r>
     </w:p>
     <w:p/>
-    <w:p/>
+    <w:p>
+      <w:r>
+        <w:t>6-Data Encryption:</w:t>
+      </w:r>
+    </w:p>
     <w:p>
       <w:r>
         <w:t>Encryption of Customer ID</w:t>
@@ -3215,6 +3211,568 @@
       </w:r>
     </w:p>
     <w:p/>
+    <w:p>
+      <w:r>
+        <w:t>7-Schema Evolution Handling:</w:t>
+      </w:r>
+    </w:p>
+    <w:p>
+      <w:r>
+        <w:t>Schema Changes Handling</w:t>
+      </w:r>
+    </w:p>
+    <w:p>
+      <w:r>
+        <w:t>Handling changes to the schema of the CSV file or the destination database table is crucial for ensuring backward and forward compatibility without data loss. Here's how this process is managed in the ETL (Extract, Transform, Load) pipeline:</w:t>
+      </w:r>
+    </w:p>
+    <w:p/>
+    <w:p>
+      <w:r>
+        <w:t>Schema Detection</w:t>
+      </w:r>
+    </w:p>
+    <w:p>
+      <w:r>
+        <w:t>CSV Schema Detection: The ETL process dynamically detects the schema of the CSV file being processed.</w:t>
+      </w:r>
+    </w:p>
+    <w:p>
+      <w:r>
+        <w:t>Database Table Schema Detection: Similarly, the current schema of the destination database table is determined.</w:t>
+      </w:r>
+    </w:p>
+    <w:p>
+      <w:r>
+        <w:t>Comparison and Handling</w:t>
+      </w:r>
+    </w:p>
+    <w:p>
+      <w:r>
+        <w:t>Comparison: The detected CSV schema is compared with the schema of the database table to identify any differences.</w:t>
+      </w:r>
+    </w:p>
+    <w:p>
+      <w:r>
+        <w:t>Handling Changes: If differences in schema are detected, appropriate actions are taken to align the database table schema with the CSV schema. This ensures that the data can be properly loaded into the database without loss or corruption.</w:t>
+      </w:r>
+    </w:p>
+    <w:p>
+      <w:r>
+        <w:t>Implementation Details</w:t>
+      </w:r>
+    </w:p>
+    <w:p>
+      <w:r>
+        <w:lastRenderedPageBreak/>
+        <w:t>Functionality: The schema comparison and handling logic are encapsulated within the ETL pipeline.</w:t>
+      </w:r>
+    </w:p>
+    <w:p>
+      <w:r>
+        <w:t>Dynamic Adaptation: The ETL pipeline dynamically adapts to changes in schema, allowing seamless integration of new data formats or database structure modifications.</w:t>
+      </w:r>
+    </w:p>
+    <w:p>
+      <w:r>
+        <w:t>Logging: Detailed logging is implemented to record any schema changes detected and the actions taken to handle them. This facilitates monitoring and troubleshooting of schema-related issues during the ETL process.</w:t>
+      </w:r>
+    </w:p>
+    <w:p>
+      <w:r>
+        <w:t>Scripts and Utilities</w:t>
+      </w:r>
+    </w:p>
+    <w:p>
+      <w:r>
+        <w:t xml:space="preserve">Script: The script </w:t>
+      </w:r>
+      <w:proofErr w:type="spellStart"/>
+      <w:r>
+        <w:t>handle_schema_changes</w:t>
+      </w:r>
+      <w:proofErr w:type="spellEnd"/>
+      <w:r>
+        <w:t xml:space="preserve"> is responsible for implementing the schema detection and handling logic within the ETL pipeline.</w:t>
+      </w:r>
+    </w:p>
+    <w:p>
+      <w:r>
+        <w:t xml:space="preserve">Database Utilities: Additional database utility scripts, such as </w:t>
+      </w:r>
+      <w:proofErr w:type="spellStart"/>
+      <w:r>
+        <w:t>get_table_schema</w:t>
+      </w:r>
+      <w:proofErr w:type="spellEnd"/>
+      <w:r>
+        <w:t xml:space="preserve"> and </w:t>
+      </w:r>
+      <w:proofErr w:type="spellStart"/>
+      <w:r>
+        <w:t>update_table_schema</w:t>
+      </w:r>
+      <w:proofErr w:type="spellEnd"/>
+      <w:r>
+        <w:t>, may be utilized to retrieve and update the schema of the destination database table.</w:t>
+      </w:r>
+    </w:p>
+    <w:p>
+      <w:r>
+        <w:t>Workflow</w:t>
+      </w:r>
+    </w:p>
+    <w:p>
+      <w:r>
+        <w:t>ETL Execution: During ETL execution, the schema detection and handling process is seamlessly integrated into the data processing workflow.</w:t>
+      </w:r>
+    </w:p>
+    <w:p>
+      <w:r>
+        <w:t>Automation: The schema changes handling functionality operates automatically, ensuring data integrity and consistency across different schema versions.</w:t>
+      </w:r>
+    </w:p>
+    <w:p>
+      <w:r>
+        <w:t>Benefits</w:t>
+      </w:r>
+    </w:p>
+    <w:p>
+      <w:r>
+        <w:t>Data Integrity: Ensures that data integrity is maintained even when schema changes occur.</w:t>
+      </w:r>
+    </w:p>
+    <w:p>
+      <w:r>
+        <w:t>Flexibility: Provides flexibility to adapt to evolving data formats and database schemas.</w:t>
+      </w:r>
+    </w:p>
+    <w:p>
+      <w:r>
+        <w:t>Efficiency: Automates the process of schema comparison and handling, reducing manual intervention and potential errors.</w:t>
+      </w:r>
+    </w:p>
+    <w:p>
+      <w:r>
+        <w:t>By effectively managing schema changes, the ETL pipeline guarantees robustness and reliability in handling diverse data sources and evolving database structures.</w:t>
+      </w:r>
+    </w:p>
+    <w:p/>
+    <w:p/>
+    <w:p>
+      <w:r>
+        <w:t>8-Version Control with GitHub:</w:t>
+      </w:r>
+    </w:p>
+    <w:p>
+      <w:r>
+        <w:t>GitHub is utilized for version control in the project, enabling collaborative development, tracking changes, and managing codebase iterations. The repository includes three main branches, each serving distinct purposes:</w:t>
+      </w:r>
+    </w:p>
+    <w:p/>
+    <w:p>
+      <w:r>
+        <w:t>1. Master Branch</w:t>
+      </w:r>
+    </w:p>
+    <w:p>
+      <w:r>
+        <w:t>Description: The master branch represents the stable, production-ready version of the project.</w:t>
+      </w:r>
+    </w:p>
+    <w:p>
+      <w:r>
+        <w:lastRenderedPageBreak/>
+        <w:t>Use Case: It houses the codebase that has been thoroughly tested and approved for deployment to production environments.</w:t>
+      </w:r>
+    </w:p>
+    <w:p>
+      <w:r>
+        <w:t>Workflow: Changes are merged into the master branch only after rigorous testing and validation to ensure stability and reliability.</w:t>
+      </w:r>
+    </w:p>
+    <w:p>
+      <w:r>
+        <w:t>Pull Request: Pull requests to the master branch are typically initiated from feature branches or bug fix branches after successful review and approval.</w:t>
+      </w:r>
+    </w:p>
+    <w:p>
+      <w:r>
+        <w:t>2. Feature/Development Branch</w:t>
+      </w:r>
+    </w:p>
+    <w:p>
+      <w:r>
+        <w:t>Description: The feature/development branch is used for ongoing development and integration of new features.</w:t>
+      </w:r>
+    </w:p>
+    <w:p>
+      <w:r>
+        <w:t>Use Case: Developers work on individual features or enhancements in isolated branches before merging them into the main development branch.</w:t>
+      </w:r>
+    </w:p>
+    <w:p>
+      <w:r>
+        <w:t>Workflow: Feature branches are created from the development branch and merged back into it once the feature is completed and tested.</w:t>
+      </w:r>
+    </w:p>
+    <w:p>
+      <w:r>
+        <w:t>Pull Request: Pull requests from feature branches to the development branch are created for review, feedback, and eventual integration.</w:t>
+      </w:r>
+    </w:p>
+    <w:p>
+      <w:r>
+        <w:t>3. Bugfix/Tracking Branch</w:t>
+      </w:r>
+    </w:p>
+    <w:p>
+      <w:r>
+        <w:t>Description: The bugfix/tracking branch is dedicated to addressing bugs, issues, or tracking items identified in the project.</w:t>
+      </w:r>
+    </w:p>
+    <w:p>
+      <w:r>
+        <w:t>Use Case: Developers focus on resolving specific bugs or issues reported by users or detected during testing.</w:t>
+      </w:r>
+    </w:p>
+    <w:p>
+      <w:r>
+        <w:t>Workflow: Bug fix branches are created from the development branch and merged back into it after fixes are implemented and verified.</w:t>
+      </w:r>
+    </w:p>
+    <w:p>
+      <w:r>
+        <w:t>Pull Request: Pull requests from bug fix branches to the development branch undergo review and testing before merging.</w:t>
+      </w:r>
+    </w:p>
+    <w:p>
+      <w:r>
+        <w:t>Pull Request Workflow</w:t>
+      </w:r>
+    </w:p>
+    <w:p>
+      <w:r>
+        <w:t>Initiation: Developers create pull requests from their feature or bug fix branches to the appropriate target branch (e.g., development or master).</w:t>
+      </w:r>
+    </w:p>
+    <w:p>
+      <w:r>
+        <w:t>Review: Pull requests undergo peer review by other team members to ensure code quality, adherence to coding standards, and compatibility with project goals.</w:t>
+      </w:r>
+    </w:p>
+    <w:p>
+      <w:r>
+        <w:t>Testing: Automated tests and manual validation are performed to verify the functionality and correctness of changes introduced by the pull request.</w:t>
+      </w:r>
+    </w:p>
+    <w:p>
+      <w:r>
+        <w:t>Approval: Once the pull request meets the criteria for acceptance, it is approved by reviewers and ready for merging.</w:t>
+      </w:r>
+    </w:p>
+    <w:p>
+      <w:r>
+        <w:t>Merging: Authorized team members merge the pull request into the target branch, incorporating the changes into the project's codebase.</w:t>
+      </w:r>
+    </w:p>
+    <w:p>
+      <w:r>
+        <w:lastRenderedPageBreak/>
+        <w:t>By leveraging GitHub's branching model and pull request workflow, the project maintains a structured development process, facilitates collaboration among team members, and ensures the integrity and stability of the codebase across different stages of development.</w:t>
+      </w:r>
+    </w:p>
+    <w:p/>
+    <w:p>
+      <w:r>
+        <w:t>9-Optimization and Scalability:</w:t>
+      </w:r>
+    </w:p>
+    <w:p/>
+    <w:p>
+      <w:r>
+        <w:t>-</w:t>
+      </w:r>
+      <w:r>
+        <w:t>Vectorized Operations: Utilize vectorized operations provided by libraries like NumPy and Pandas instead of iterating over rows or columns. Vectorized operations can significantly improve performance by performing computations on entire arrays or columns at once.</w:t>
+      </w:r>
+    </w:p>
+    <w:p/>
+    <w:p>
+      <w:r>
+        <w:t>-</w:t>
+      </w:r>
+      <w:r>
+        <w:t xml:space="preserve">Use of NumPy: Convert Pandas </w:t>
+      </w:r>
+      <w:proofErr w:type="spellStart"/>
+      <w:r>
+        <w:t>DataFrames</w:t>
+      </w:r>
+      <w:proofErr w:type="spellEnd"/>
+      <w:r>
+        <w:t xml:space="preserve"> to NumPy arrays for certain operations, especially mathematical computations. NumPy arrays are more memory-efficient and offer faster mathematical operations compared to Pandas </w:t>
+      </w:r>
+      <w:proofErr w:type="spellStart"/>
+      <w:r>
+        <w:t>DataFrames</w:t>
+      </w:r>
+      <w:proofErr w:type="spellEnd"/>
+      <w:r>
+        <w:t>.</w:t>
+      </w:r>
+    </w:p>
+    <w:p/>
+    <w:p>
+      <w:r>
+        <w:t>-</w:t>
+      </w:r>
+      <w:r>
+        <w:t>Memory Management: Minimize memory usage by avoiding unnecessary copies of data and releasing memory when it's no longer needed. This can be achieved by using in-place operations where possible and deleting intermediate objects.</w:t>
+      </w:r>
+    </w:p>
+    <w:p/>
+    <w:p>
+      <w:r>
+        <w:t>-</w:t>
+      </w:r>
+      <w:r>
+        <w:t xml:space="preserve">Parallel Processing: Leverage multi-core processors by parallelizing computations using libraries like </w:t>
+      </w:r>
+      <w:proofErr w:type="spellStart"/>
+      <w:r>
+        <w:t>Dask</w:t>
+      </w:r>
+      <w:proofErr w:type="spellEnd"/>
+      <w:r>
+        <w:t xml:space="preserve"> or multiprocessing. This can speed up data processing tasks by distributing workload across multiple CPU cores.</w:t>
+      </w:r>
+    </w:p>
+    <w:p/>
+    <w:p>
+      <w:r>
+        <w:t>-</w:t>
+      </w:r>
+      <w:r>
+        <w:t>Optimized Data Structures: Choose appropriate data structures based on the specific requirements of the task. For example, use sets instead of lists for membership testing, or use dictionaries for efficient lookups.</w:t>
+      </w:r>
+    </w:p>
+    <w:p/>
+    <w:p>
+      <w:r>
+        <w:t>-</w:t>
+      </w:r>
+      <w:r>
+        <w:t>Algorithmic Improvements: Analyze the algorithms used in the script and look for opportunities to optimize them. This could involve reducing time complexity, eliminating redundant computations, or using more efficient algorithms for specific tasks.</w:t>
+      </w:r>
+    </w:p>
+    <w:p/>
+    <w:p>
+      <w:r>
+        <w:t>-</w:t>
+      </w:r>
+      <w:r>
+        <w:t>Profiling and Benchmarking: Profile the script to identify performance bottlenecks and prioritize optimizations. Benchmark different implementations to measure their impact on performance and choose the most effective ones.</w:t>
+      </w:r>
+    </w:p>
+    <w:p/>
+    <w:p>
+      <w:r>
+        <w:lastRenderedPageBreak/>
+        <w:t>Parallel processing is a technique used to execute multiple tasks simultaneously, thereby improving the overall performance and efficiency of a program. In this specific implementation, parallel processing is employed to load data chunks into the database concurrently, leveraging the multiprocessing module in Python.</w:t>
+      </w:r>
+    </w:p>
+    <w:p/>
+    <w:p>
+      <w:r>
+        <w:t>Key Components</w:t>
+      </w:r>
+    </w:p>
+    <w:p>
+      <w:r>
+        <w:t>Multiprocessing Module: The multiprocessing module in Python provides support for spawning processes using an API similar to the threading module. It allows for both local and remote concurrency.</w:t>
+      </w:r>
+    </w:p>
+    <w:p/>
+    <w:p>
+      <w:r>
+        <w:t>Pool Class: The Pool class in the multiprocessing module represents a pool of worker processes. It provides a convenient way to parallelize the execution of a function across multiple input values.</w:t>
+      </w:r>
+    </w:p>
+    <w:p/>
+    <w:p>
+      <w:r>
+        <w:t>Functionality</w:t>
+      </w:r>
+    </w:p>
+    <w:p>
+      <w:r>
+        <w:t xml:space="preserve">Number of Processors Detection: The </w:t>
+      </w:r>
+      <w:proofErr w:type="spellStart"/>
+      <w:r>
+        <w:t>cpu_</w:t>
+      </w:r>
+      <w:proofErr w:type="gramStart"/>
+      <w:r>
+        <w:t>count</w:t>
+      </w:r>
+      <w:proofErr w:type="spellEnd"/>
+      <w:r>
+        <w:t>(</w:t>
+      </w:r>
+      <w:proofErr w:type="gramEnd"/>
+      <w:r>
+        <w:t xml:space="preserve">) function from the </w:t>
+      </w:r>
+      <w:proofErr w:type="spellStart"/>
+      <w:r>
+        <w:t>cpu_count</w:t>
+      </w:r>
+      <w:proofErr w:type="spellEnd"/>
+      <w:r>
+        <w:t xml:space="preserve"> module is used to determine the number of available CPU cores in the system.</w:t>
+      </w:r>
+    </w:p>
+    <w:p/>
+    <w:p>
+      <w:r>
+        <w:t xml:space="preserve">Chunk Size Calculation: The total </w:t>
+      </w:r>
+      <w:proofErr w:type="spellStart"/>
+      <w:r>
+        <w:t>DataFrame</w:t>
+      </w:r>
+      <w:proofErr w:type="spellEnd"/>
+      <w:r>
+        <w:t xml:space="preserve"> is divided into chunks based on the number of processors available. Each chunk represents a subset of the </w:t>
+      </w:r>
+      <w:proofErr w:type="spellStart"/>
+      <w:r>
+        <w:t>DataFrame</w:t>
+      </w:r>
+      <w:proofErr w:type="spellEnd"/>
+      <w:r>
+        <w:t xml:space="preserve"> that will be processed independently.</w:t>
+      </w:r>
+    </w:p>
+    <w:p/>
+    <w:p>
+      <w:r>
+        <w:t xml:space="preserve">Parallel Execution: A pool of worker processes is created using the Pool class, with the number of processes equal to the number of available CPU cores. The </w:t>
+      </w:r>
+      <w:proofErr w:type="gramStart"/>
+      <w:r>
+        <w:t>map(</w:t>
+      </w:r>
+      <w:proofErr w:type="gramEnd"/>
+      <w:r>
+        <w:t>) function of the pool is then used to distribute the data chunks across the worker processes for parallel execution.</w:t>
+      </w:r>
+    </w:p>
+    <w:p/>
+    <w:p>
+      <w:r>
+        <w:t xml:space="preserve">Load Data Chunk Function: The </w:t>
+      </w:r>
+      <w:proofErr w:type="spellStart"/>
+      <w:r>
+        <w:t>load_data_</w:t>
+      </w:r>
+      <w:proofErr w:type="gramStart"/>
+      <w:r>
+        <w:t>chunk</w:t>
+      </w:r>
+      <w:proofErr w:type="spellEnd"/>
+      <w:r>
+        <w:t>(</w:t>
+      </w:r>
+      <w:proofErr w:type="gramEnd"/>
+      <w:r>
+        <w:t>) function is executed in parallel for each data chunk. Each worker process loads its assigned chunk into the database concurrently.</w:t>
+      </w:r>
+    </w:p>
+    <w:p/>
+    <w:p>
+      <w:r>
+        <w:t>Usage</w:t>
+      </w:r>
+    </w:p>
+    <w:p>
+      <w:r>
+        <w:t>To utilize parallel processing in your application, follow these steps:</w:t>
+      </w:r>
+    </w:p>
+    <w:p/>
+    <w:p>
+      <w:r>
+        <w:t>Ensure that the data processing task can be divided into independent units of work (chunks).</w:t>
+      </w:r>
+    </w:p>
+    <w:p>
+      <w:r>
+        <w:lastRenderedPageBreak/>
+        <w:t>Determine the appropriate chunk size based on the size of the dataset and the number of available CPU cores.</w:t>
+      </w:r>
+    </w:p>
+    <w:p>
+      <w:r>
+        <w:t>Implement the function(s) responsible for processing a single data chunk.</w:t>
+      </w:r>
+    </w:p>
+    <w:p>
+      <w:r>
+        <w:t>Use the Pool class to create a pool of worker processes.</w:t>
+      </w:r>
+    </w:p>
+    <w:p>
+      <w:r>
+        <w:t xml:space="preserve">Apply the </w:t>
+      </w:r>
+      <w:proofErr w:type="gramStart"/>
+      <w:r>
+        <w:t>map(</w:t>
+      </w:r>
+      <w:proofErr w:type="gramEnd"/>
+      <w:r>
+        <w:t>) function of the pool to distribute the data chunks across the worker processes for parallel execution.</w:t>
+      </w:r>
+    </w:p>
+    <w:p>
+      <w:r>
+        <w:t>Monitor the progress and handle any potential synchronization issues or errors that may arise during parallel execution.</w:t>
+      </w:r>
+    </w:p>
+    <w:p>
+      <w:r>
+        <w:t>Advantages</w:t>
+      </w:r>
+    </w:p>
+    <w:p>
+      <w:r>
+        <w:t>Improved Performance: Parallel processing allows for the concurrent execution of tasks, leading to faster processing times compared to sequential execution.</w:t>
+      </w:r>
+    </w:p>
+    <w:p>
+      <w:r>
+        <w:t>Utilization of CPU Resources: By utilizing all available CPU cores, parallel processing maximizes resource utilization and enhances overall system efficiency.</w:t>
+      </w:r>
+    </w:p>
+    <w:p>
+      <w:r>
+        <w:t>Considerations</w:t>
+      </w:r>
+    </w:p>
+    <w:p>
+      <w:r>
+        <w:t>Overhead: Parallel processing introduces overhead due to process creation, communication, and synchronization. Careful consideration should be given to the overhead versus the potential performance gains.</w:t>
+      </w:r>
+    </w:p>
+    <w:p>
+      <w:r>
+        <w:t>Resource Constraints: Excessive parallelism may lead to resource contention and degrade performance. It's essential to strike a balance between parallelism and resource utilization.</w:t>
+      </w:r>
+    </w:p>
     <w:p/>
     <w:p/>
     <w:sectPr>

</xml_diff>